<commit_message>
save wk3 work, activity4
</commit_message>
<xml_diff>
--- a/Wk2/Activity3.docx
+++ b/Wk2/Activity3.docx
@@ -1,6 +1,6 @@
 
 <file path=word/document.xml><?xml version="1.0" encoding="utf-8"?>
-<w:document xmlns:wpc="http://schemas.microsoft.com/office/word/2010/wordprocessingCanvas" xmlns:cx="http://schemas.microsoft.com/office/drawing/2014/chartex" xmlns:cx1="http://schemas.microsoft.com/office/drawing/2015/9/8/chartex" xmlns:cx2="http://schemas.microsoft.com/office/drawing/2015/10/21/chartex" xmlns:cx3="http://schemas.microsoft.com/office/drawing/2016/5/9/chartex" xmlns:cx4="http://schemas.microsoft.com/office/drawing/2016/5/10/chartex" xmlns:cx5="http://schemas.microsoft.com/office/drawing/2016/5/11/chartex" xmlns:cx6="http://schemas.microsoft.com/office/drawing/2016/5/12/chartex" xmlns:cx7="http://schemas.microsoft.com/office/drawing/2016/5/13/chartex" xmlns:cx8="http://schemas.microsoft.com/office/drawing/2016/5/14/chartex" xmlns:mc="http://schemas.openxmlformats.org/markup-compatibility/2006" xmlns:aink="http://schemas.microsoft.com/office/drawing/2016/ink" xmlns:am3d="http://schemas.microsoft.com/office/drawing/2017/model3d" xmlns:o="urn:schemas-microsoft-com:office:office" xmlns:r="http://schemas.openxmlformats.org/officeDocument/2006/relationships" xmlns:m="http://schemas.openxmlformats.org/officeDocument/2006/math" xmlns:v="urn:schemas-microsoft-com:vml" xmlns:wp14="http://schemas.microsoft.com/office/word/2010/wordprocessingDrawing" xmlns:wp="http://schemas.openxmlformats.org/drawingml/2006/wordprocessingDrawing" xmlns:w10="urn:schemas-microsoft-com:office:word" xmlns:w="http://schemas.openxmlformats.org/wordprocessingml/2006/main" xmlns:w14="http://schemas.microsoft.com/office/word/2010/wordml" xmlns:w15="http://schemas.microsoft.com/office/word/2012/wordml" xmlns:w16cex="http://schemas.microsoft.com/office/word/2018/wordml/cex" xmlns:w16cid="http://schemas.microsoft.com/office/word/2016/wordml/cid" xmlns:w16="http://schemas.microsoft.com/office/word/2018/wordml" xmlns:w16se="http://schemas.microsoft.com/office/word/2015/wordml/symex" xmlns:wpg="http://schemas.microsoft.com/office/word/2010/wordprocessingGroup" xmlns:wpi="http://schemas.microsoft.com/office/word/2010/wordprocessingInk" xmlns:wne="http://schemas.microsoft.com/office/word/2006/wordml" xmlns:wps="http://schemas.microsoft.com/office/word/2010/wordprocessingShape" mc:Ignorable="w14 w15 w16se w16cid w16 w16cex wp14">
+<w:document xmlns:wpc="http://schemas.microsoft.com/office/word/2010/wordprocessingCanvas" xmlns:cx="http://schemas.microsoft.com/office/drawing/2014/chartex" xmlns:cx1="http://schemas.microsoft.com/office/drawing/2015/9/8/chartex" xmlns:cx2="http://schemas.microsoft.com/office/drawing/2015/10/21/chartex" xmlns:cx3="http://schemas.microsoft.com/office/drawing/2016/5/9/chartex" xmlns:cx4="http://schemas.microsoft.com/office/drawing/2016/5/10/chartex" xmlns:cx5="http://schemas.microsoft.com/office/drawing/2016/5/11/chartex" xmlns:cx6="http://schemas.microsoft.com/office/drawing/2016/5/12/chartex" xmlns:cx7="http://schemas.microsoft.com/office/drawing/2016/5/13/chartex" xmlns:cx8="http://schemas.microsoft.com/office/drawing/2016/5/14/chartex" xmlns:mc="http://schemas.openxmlformats.org/markup-compatibility/2006" xmlns:aink="http://schemas.microsoft.com/office/drawing/2016/ink" xmlns:am3d="http://schemas.microsoft.com/office/drawing/2017/model3d" xmlns:o="urn:schemas-microsoft-com:office:office" xmlns:r="http://schemas.openxmlformats.org/officeDocument/2006/relationships" xmlns:m="http://schemas.openxmlformats.org/officeDocument/2006/math" xmlns:v="urn:schemas-microsoft-com:vml" xmlns:wp14="http://schemas.microsoft.com/office/word/2010/wordprocessingDrawing" xmlns:wp="http://schemas.openxmlformats.org/drawingml/2006/wordprocessingDrawing" xmlns:w10="urn:schemas-microsoft-com:office:word" xmlns:w="http://schemas.openxmlformats.org/wordprocessingml/2006/main" xmlns:w14="http://schemas.microsoft.com/office/word/2010/wordml" xmlns:w15="http://schemas.microsoft.com/office/word/2012/wordml" xmlns:w16cex="http://schemas.microsoft.com/office/word/2018/wordml/cex" xmlns:w16cid="http://schemas.microsoft.com/office/word/2016/wordml/cid" xmlns:w16="http://schemas.microsoft.com/office/word/2018/wordml" xmlns:w16se="http://schemas.microsoft.com/office/word/2015/wordml/symex" xmlns:wpg="http://schemas.microsoft.com/office/word/2010/wordprocessingGroup" xmlns:wpi="http://schemas.microsoft.com/office/word/2010/wordprocessingInk" xmlns:wne="http://schemas.microsoft.com/office/word/2006/wordml" xmlns:wps="http://schemas.microsoft.com/office/word/2010/wordprocessingShape" xmlns:a="http://schemas.openxmlformats.org/drawingml/2006/main" xmlns:pic="http://schemas.openxmlformats.org/drawingml/2006/picture" xmlns:a14="http://schemas.microsoft.com/office/drawing/2010/main" mc:Ignorable="w14 w15 w16se w16cid w16 w16cex wp14">
   <w:body>
     <w:p>
       <w:pPr>
@@ -143,31 +143,113 @@
         <w:rPr>
           <w:rFonts w:ascii="Times New Roman" w:hAnsi="Times New Roman"/>
         </w:rPr>
-        <w:t>March 8, 2021</w:t>
-      </w:r>
-      <w:r>
-        <w:rPr>
-          <w:rFonts w:ascii="Times New Roman" w:hAnsi="Times New Roman"/>
-        </w:rPr>
+        <w:t>March 14, 2021</w:t>
+      </w:r>
+      <w:r>
         <w:br/>
       </w:r>
     </w:p>
-    <w:p>
+    <w:p w14:noSpellErr="1">
       <w:pPr>
         <w:spacing w:line="480" w:lineRule="auto"/>
         <w:jc w:val="center"/>
         <w:rPr>
           <w:rFonts w:ascii="Times New Roman" w:hAnsi="Times New Roman"/>
+        </w:rPr>
+      </w:pPr>
+    </w:p>
+    <w:p>
+      <w:pPr>
+        <w:pStyle w:val="Normal"/>
+        <w:spacing w:line="480" w:lineRule="auto"/>
+        <w:jc w:val="center"/>
+        <w:rPr>
+          <w:rFonts w:ascii="Arial" w:hAnsi="Arial" w:eastAsia="Times New Roman" w:cs="Times New Roman"/>
+          <w:sz w:val="24"/>
+          <w:szCs w:val="24"/>
+        </w:rPr>
+      </w:pPr>
+    </w:p>
+    <w:p>
+      <w:pPr>
+        <w:pStyle w:val="Normal"/>
+        <w:spacing w:line="480" w:lineRule="auto"/>
+        <w:jc w:val="center"/>
+        <w:rPr>
+          <w:rFonts w:ascii="Arial" w:hAnsi="Arial" w:eastAsia="Times New Roman" w:cs="Times New Roman"/>
+          <w:sz w:val="24"/>
+          <w:szCs w:val="24"/>
+        </w:rPr>
+      </w:pPr>
+    </w:p>
+    <w:p>
+      <w:pPr>
+        <w:pStyle w:val="Normal"/>
+        <w:spacing w:line="480" w:lineRule="auto"/>
+        <w:jc w:val="center"/>
+        <w:rPr>
+          <w:rFonts w:ascii="Arial" w:hAnsi="Arial" w:eastAsia="Times New Roman" w:cs="Times New Roman"/>
+          <w:sz w:val="24"/>
+          <w:szCs w:val="24"/>
+        </w:rPr>
+      </w:pPr>
+    </w:p>
+    <w:p>
+      <w:pPr>
+        <w:pStyle w:val="Normal"/>
+        <w:spacing w:line="480" w:lineRule="auto"/>
+        <w:jc w:val="center"/>
+        <w:rPr>
+          <w:rFonts w:ascii="Arial" w:hAnsi="Arial" w:eastAsia="Times New Roman" w:cs="Times New Roman"/>
+          <w:sz w:val="24"/>
+          <w:szCs w:val="24"/>
+        </w:rPr>
+      </w:pPr>
+    </w:p>
+    <w:p>
+      <w:pPr>
+        <w:pStyle w:val="Normal"/>
+        <w:spacing w:line="480" w:lineRule="auto"/>
+        <w:jc w:val="center"/>
+        <w:rPr>
+          <w:rFonts w:ascii="Arial" w:hAnsi="Arial" w:eastAsia="Times New Roman" w:cs="Times New Roman"/>
+          <w:sz w:val="24"/>
+          <w:szCs w:val="24"/>
+        </w:rPr>
+      </w:pPr>
+    </w:p>
+    <w:p>
+      <w:pPr>
+        <w:pStyle w:val="Normal"/>
+        <w:spacing w:line="480" w:lineRule="auto"/>
+        <w:jc w:val="center"/>
+        <w:rPr>
+          <w:rFonts w:ascii="Arial" w:hAnsi="Arial" w:eastAsia="Times New Roman" w:cs="Times New Roman"/>
+          <w:sz w:val="24"/>
+          <w:szCs w:val="24"/>
+        </w:rPr>
+      </w:pPr>
+    </w:p>
+    <w:p>
+      <w:pPr>
+        <w:pStyle w:val="Normal"/>
+        <w:spacing w:line="480" w:lineRule="auto"/>
+        <w:jc w:val="center"/>
+        <w:rPr>
+          <w:rFonts w:ascii="Arial" w:hAnsi="Arial" w:eastAsia="Times New Roman" w:cs="Times New Roman"/>
+          <w:sz w:val="24"/>
+          <w:szCs w:val="24"/>
         </w:rPr>
         <w:sectPr>
           <w:headerReference w:type="even" r:id="rId12"/>
           <w:headerReference w:type="default" r:id="rId13"/>
           <w:headerReference w:type="first" r:id="rId14"/>
-          <w:pgSz w:w="12240" w:h="15840" w:code="1"/>
+          <w:pgSz w:w="12240" w:h="15840" w:orient="portrait" w:code="1"/>
           <w:pgMar w:top="1440" w:right="1440" w:bottom="1440" w:left="1440" w:header="720" w:footer="720" w:gutter="0"/>
           <w:pgNumType w:start="1"/>
           <w:cols w:space="720"/>
           <w:docGrid w:linePitch="326"/>
+          <w:footerReference w:type="default" r:id="R170145b562494b6f"/>
         </w:sectPr>
       </w:pPr>
     </w:p>
@@ -182,131 +264,255 @@
       <w:r>
         <w:rPr>
           <w:rFonts w:ascii="Times New Roman" w:hAnsi="Times New Roman"/>
-          <w:b/>
-        </w:rPr>
-        <w:lastRenderedPageBreak/>
+          <w:b w:val="1"/>
+          <w:bCs w:val="1"/>
+        </w:rPr>
         <w:t>Write-Up</w:t>
       </w:r>
     </w:p>
     <w:p>
       <w:pPr>
+        <w:pStyle w:val="Normal"/>
+        <w:bidi w:val="0"/>
+        <w:spacing w:before="0" w:beforeAutospacing="off" w:after="0" w:afterAutospacing="off" w:line="480" w:lineRule="auto"/>
+        <w:ind w:left="0" w:right="0"/>
+        <w:jc w:val="left"/>
+        <w:rPr>
+          <w:rFonts w:ascii="Times New Roman" w:hAnsi="Times New Roman"/>
+          <w:b w:val="1"/>
+          <w:bCs w:val="1"/>
+        </w:rPr>
+      </w:pPr>
+      <w:r>
+        <w:rPr>
+          <w:rFonts w:ascii="Times New Roman" w:hAnsi="Times New Roman"/>
+          <w:b w:val="1"/>
+          <w:bCs w:val="1"/>
+        </w:rPr>
+        <w:t>MVC Explanation</w:t>
+      </w:r>
+    </w:p>
+    <w:p>
+      <w:pPr>
+        <w:pStyle w:val="Normal"/>
         <w:spacing w:line="480" w:lineRule="auto"/>
         <w:ind w:firstLine="720"/>
         <w:rPr>
           <w:rFonts w:ascii="Times New Roman" w:hAnsi="Times New Roman"/>
-        </w:rPr>
-      </w:pPr>
-      <w:r>
-        <w:rPr>
-          <w:rFonts w:ascii="Times New Roman" w:hAnsi="Times New Roman"/>
-        </w:rPr>
-        <w:t>The heading above would be used if you want to have your paper divided into sections based on content.</w:t>
-      </w:r>
-      <w:r>
-        <w:rPr>
-          <w:rFonts w:ascii="Times New Roman" w:hAnsi="Times New Roman"/>
-        </w:rPr>
-        <w:t xml:space="preserve"> </w:t>
-      </w:r>
-      <w:r>
-        <w:rPr>
-          <w:rFonts w:ascii="Times New Roman" w:hAnsi="Times New Roman"/>
-        </w:rPr>
-        <w:t>This is the first level of heading, and it is centered and bolded with each word of four letters or more capitalized.</w:t>
-      </w:r>
-      <w:r>
-        <w:rPr>
-          <w:rFonts w:ascii="Times New Roman" w:hAnsi="Times New Roman"/>
-        </w:rPr>
-        <w:t xml:space="preserve"> </w:t>
-      </w:r>
-      <w:r>
-        <w:rPr>
-          <w:rFonts w:ascii="Times New Roman" w:hAnsi="Times New Roman"/>
-        </w:rPr>
-        <w:t>The heading should be a short descriptor of the section.</w:t>
-      </w:r>
-      <w:r>
-        <w:rPr>
-          <w:rFonts w:ascii="Times New Roman" w:hAnsi="Times New Roman"/>
-        </w:rPr>
-        <w:t xml:space="preserve"> </w:t>
-      </w:r>
-      <w:r>
-        <w:rPr>
-          <w:rFonts w:ascii="Times New Roman" w:hAnsi="Times New Roman"/>
-        </w:rPr>
-        <w:t>Note that not all papers will have headings or subheadings in them.</w:t>
-      </w:r>
-    </w:p>
-    <w:p>
-      <w:pPr>
-        <w:spacing w:line="480" w:lineRule="auto"/>
-        <w:rPr>
-          <w:rFonts w:ascii="Times New Roman" w:hAnsi="Times New Roman"/>
-          <w:b/>
-        </w:rPr>
-      </w:pPr>
-      <w:r>
-        <w:rPr>
-          <w:rFonts w:ascii="Times New Roman" w:hAnsi="Times New Roman"/>
-          <w:b/>
-        </w:rPr>
-        <w:t>First Subheading</w:t>
-      </w:r>
-    </w:p>
-    <w:p>
-      <w:pPr>
-        <w:spacing w:line="480" w:lineRule="auto"/>
-        <w:rPr>
-          <w:rFonts w:ascii="Times New Roman" w:hAnsi="Times New Roman"/>
-        </w:rPr>
-      </w:pPr>
-      <w:r>
-        <w:rPr>
-          <w:rFonts w:ascii="Times New Roman" w:hAnsi="Times New Roman"/>
-        </w:rPr>
-        <w:tab/>
-        <w:t>The subheading above would be used if there are several sections within the topic labeled in a heading.</w:t>
-      </w:r>
-      <w:r>
-        <w:rPr>
-          <w:rFonts w:ascii="Times New Roman" w:hAnsi="Times New Roman"/>
-        </w:rPr>
-        <w:t xml:space="preserve"> </w:t>
-      </w:r>
-      <w:r>
-        <w:rPr>
-          <w:rFonts w:ascii="Times New Roman" w:hAnsi="Times New Roman"/>
-        </w:rPr>
-        <w:t>Th</w:t>
-      </w:r>
-      <w:r>
-        <w:rPr>
-          <w:rFonts w:ascii="Times New Roman" w:hAnsi="Times New Roman"/>
-        </w:rPr>
-        <w:t>e subheading is flush left and bolded</w:t>
-      </w:r>
-      <w:r>
-        <w:rPr>
-          <w:rFonts w:ascii="Times New Roman" w:hAnsi="Times New Roman"/>
-        </w:rPr>
-        <w:t xml:space="preserve">, with each word of four letters or more capitalized. </w:t>
-      </w:r>
-    </w:p>
-    <w:p>
-      <w:pPr>
-        <w:spacing w:line="480" w:lineRule="auto"/>
+          <w:b w:val="1"/>
+          <w:bCs w:val="1"/>
+        </w:rPr>
+      </w:pPr>
+      <w:r>
+        <w:rPr>
+          <w:rFonts w:ascii="Times New Roman" w:hAnsi="Times New Roman" w:eastAsia="Times New Roman" w:cs="Times New Roman"/>
+          <w:sz w:val="24"/>
+          <w:szCs w:val="24"/>
+        </w:rPr>
+        <w:t xml:space="preserve">The MVC (Model-View-Controller) design pattern allows for a separation of concerns between individual portions of an application. The View portion controls what gets displayed to the user after all request processing has resolved.  The Controller portion manages the request from a user, deciding what business logic or data operations to apply before sending a designated response back to the user agent. The Model elements are representations of the data that will be manipulated through requests. In this example, the Track and Album classes are parts of the Model layer. The </w:t>
+      </w:r>
+      <w:proofErr w:type="spellStart"/>
+      <w:r>
+        <w:rPr>
+          <w:rFonts w:ascii="Times New Roman" w:hAnsi="Times New Roman" w:eastAsia="Times New Roman" w:cs="Times New Roman"/>
+          <w:sz w:val="24"/>
+          <w:szCs w:val="24"/>
+        </w:rPr>
+        <w:t>AlbumController</w:t>
+      </w:r>
+      <w:proofErr w:type="spellEnd"/>
+      <w:r>
+        <w:rPr>
+          <w:rFonts w:ascii="Times New Roman" w:hAnsi="Times New Roman" w:eastAsia="Times New Roman" w:cs="Times New Roman"/>
+          <w:sz w:val="24"/>
+          <w:szCs w:val="24"/>
+        </w:rPr>
+        <w:t xml:space="preserve"> class fits into the Controller layer, of course. The JSF templating pages all fit into the View layer of the application, naturally.</w:t>
+      </w:r>
+    </w:p>
+    <w:p>
+      <w:pPr>
+        <w:pStyle w:val="Normal"/>
+        <w:spacing w:line="480" w:lineRule="auto"/>
+        <w:ind w:firstLine="0"/>
+        <w:rPr>
+          <w:rFonts w:ascii="Times New Roman" w:hAnsi="Times New Roman" w:eastAsia="Times New Roman" w:cs="Times New Roman"/>
+          <w:b w:val="1"/>
+          <w:bCs w:val="1"/>
+          <w:sz w:val="24"/>
+          <w:szCs w:val="24"/>
+        </w:rPr>
+      </w:pPr>
+      <w:r>
+        <w:rPr>
+          <w:rFonts w:ascii="Times New Roman" w:hAnsi="Times New Roman" w:eastAsia="Times New Roman" w:cs="Times New Roman"/>
+          <w:b w:val="1"/>
+          <w:bCs w:val="1"/>
+          <w:sz w:val="24"/>
+          <w:szCs w:val="24"/>
+        </w:rPr>
+        <w:t>MVC Type I</w:t>
+      </w:r>
+    </w:p>
+    <w:p>
+      <w:pPr>
+        <w:pStyle w:val="Normal"/>
+        <w:spacing w:line="480" w:lineRule="auto"/>
+        <w:ind w:firstLine="0"/>
+        <w:rPr>
+          <w:rFonts w:ascii="Arial" w:hAnsi="Arial" w:eastAsia="Times New Roman" w:cs="Times New Roman"/>
+          <w:b w:val="1"/>
+          <w:bCs w:val="1"/>
+          <w:sz w:val="24"/>
+          <w:szCs w:val="24"/>
+        </w:rPr>
+      </w:pPr>
+      <w:r>
+        <w:rPr>
+          <w:rFonts w:ascii="Times New Roman" w:hAnsi="Times New Roman" w:eastAsia="Times New Roman" w:cs="Times New Roman"/>
+          <w:b w:val="0"/>
+          <w:bCs w:val="0"/>
+          <w:sz w:val="24"/>
+          <w:szCs w:val="24"/>
+        </w:rPr>
+        <w:t xml:space="preserve">The first iteration of the MVC pattern involved a tight coupling of the view and controller layers. All the business logic and session management logic </w:t>
+      </w:r>
+      <w:r>
+        <w:rPr>
+          <w:rFonts w:ascii="Times New Roman" w:hAnsi="Times New Roman" w:eastAsia="Times New Roman" w:cs="Times New Roman"/>
+          <w:b w:val="0"/>
+          <w:bCs w:val="0"/>
+          <w:sz w:val="24"/>
+          <w:szCs w:val="24"/>
+        </w:rPr>
+        <w:t>are</w:t>
+      </w:r>
+      <w:r>
+        <w:rPr>
+          <w:rFonts w:ascii="Times New Roman" w:hAnsi="Times New Roman" w:eastAsia="Times New Roman" w:cs="Times New Roman"/>
+          <w:b w:val="0"/>
+          <w:bCs w:val="0"/>
+          <w:sz w:val="24"/>
+          <w:szCs w:val="24"/>
+        </w:rPr>
+        <w:t xml:space="preserve"> embedded directly into the templating pages themselves.</w:t>
+      </w:r>
+    </w:p>
+    <w:p>
+      <w:pPr>
+        <w:pStyle w:val="Normal"/>
+        <w:spacing w:line="480" w:lineRule="auto"/>
+        <w:ind w:firstLine="0"/>
+        <w:rPr>
+          <w:rFonts w:ascii="Times New Roman" w:hAnsi="Times New Roman" w:eastAsia="Times New Roman" w:cs="Times New Roman"/>
+          <w:b w:val="1"/>
+          <w:bCs w:val="1"/>
+          <w:sz w:val="24"/>
+          <w:szCs w:val="24"/>
+        </w:rPr>
+      </w:pPr>
+      <w:r>
+        <w:rPr>
+          <w:rFonts w:ascii="Times New Roman" w:hAnsi="Times New Roman" w:eastAsia="Times New Roman" w:cs="Times New Roman"/>
+          <w:b w:val="1"/>
+          <w:bCs w:val="1"/>
+          <w:sz w:val="24"/>
+          <w:szCs w:val="24"/>
+        </w:rPr>
+        <w:t>MVC Type II</w:t>
+      </w:r>
+    </w:p>
+    <w:p>
+      <w:pPr>
+        <w:pStyle w:val="Normal"/>
+        <w:spacing w:line="480" w:lineRule="auto"/>
+        <w:ind w:firstLine="0"/>
+        <w:rPr>
+          <w:rFonts w:ascii="Times New Roman" w:hAnsi="Times New Roman" w:eastAsia="Times New Roman" w:cs="Times New Roman"/>
+          <w:b w:val="1"/>
+          <w:bCs w:val="1"/>
+          <w:sz w:val="24"/>
+          <w:szCs w:val="24"/>
+        </w:rPr>
+      </w:pPr>
+      <w:r>
+        <w:rPr>
+          <w:rFonts w:ascii="Times New Roman" w:hAnsi="Times New Roman" w:eastAsia="Times New Roman" w:cs="Times New Roman"/>
+          <w:b w:val="0"/>
+          <w:bCs w:val="0"/>
+          <w:sz w:val="24"/>
+          <w:szCs w:val="24"/>
+        </w:rPr>
+        <w:t xml:space="preserve">The second iteration of the MVC pattern is the one that moves all the business logic out of the presentation layer, and into the controller layer (in a servlet class). </w:t>
+      </w:r>
+    </w:p>
+    <w:p>
+      <w:pPr>
+        <w:pStyle w:val="Normal"/>
+        <w:bidi w:val="0"/>
+        <w:spacing w:before="0" w:beforeAutospacing="off" w:after="0" w:afterAutospacing="off" w:line="480" w:lineRule="auto"/>
+        <w:ind w:left="0" w:right="0"/>
+        <w:jc w:val="left"/>
+        <w:rPr>
+          <w:rFonts w:ascii="Arial" w:hAnsi="Arial" w:eastAsia="Times New Roman" w:cs="Times New Roman"/>
+          <w:b w:val="1"/>
+          <w:bCs w:val="1"/>
+          <w:sz w:val="24"/>
+          <w:szCs w:val="24"/>
+        </w:rPr>
+      </w:pPr>
+      <w:r>
+        <w:rPr>
+          <w:rFonts w:ascii="Times New Roman" w:hAnsi="Times New Roman" w:eastAsia="Times New Roman" w:cs="Times New Roman"/>
+          <w:b w:val="1"/>
+          <w:bCs w:val="1"/>
+          <w:sz w:val="24"/>
+          <w:szCs w:val="24"/>
+        </w:rPr>
+        <w:t>MVC For This Assignment</w:t>
+      </w:r>
+    </w:p>
+    <w:p>
+      <w:pPr>
+        <w:pStyle w:val="Normal"/>
+        <w:spacing w:line="480" w:lineRule="auto"/>
+        <w:ind w:firstLine="0"/>
+        <w:rPr>
+          <w:rFonts w:ascii="Times New Roman" w:hAnsi="Times New Roman" w:eastAsia="Times New Roman" w:cs="Times New Roman"/>
+          <w:b w:val="0"/>
+          <w:bCs w:val="0"/>
+          <w:sz w:val="24"/>
+          <w:szCs w:val="24"/>
+        </w:rPr>
+      </w:pPr>
+      <w:r>
+        <w:rPr>
+          <w:rFonts w:ascii="Times New Roman" w:hAnsi="Times New Roman" w:eastAsia="Times New Roman" w:cs="Times New Roman"/>
+          <w:b w:val="0"/>
+          <w:bCs w:val="0"/>
+          <w:sz w:val="24"/>
+          <w:szCs w:val="24"/>
+        </w:rPr>
+        <w:t>This version of MVC is version II. We are dividing business logic and connection to the backing bean behind the UI form using a controller servlet. The resulting UI page only knows what element is accessible because the servlet class placed the new Album class into the persistent FacesContext object.</w:t>
+      </w:r>
+    </w:p>
+    <w:p>
+      <w:pPr>
+        <w:pStyle w:val="Normal"/>
+        <w:spacing w:line="480" w:lineRule="auto"/>
+        <w:ind w:firstLine="0"/>
         <w:jc w:val="center"/>
         <w:rPr>
           <w:rFonts w:ascii="Times New Roman" w:hAnsi="Times New Roman"/>
-          <w:b/>
-        </w:rPr>
-      </w:pPr>
-      <w:r>
-        <w:rPr>
-          <w:rFonts w:ascii="Times New Roman" w:hAnsi="Times New Roman"/>
-          <w:b/>
+          <w:b w:val="1"/>
+          <w:bCs w:val="1"/>
+        </w:rPr>
+      </w:pPr>
+      <w:r>
+        <w:rPr>
+          <w:rFonts w:ascii="Times New Roman" w:hAnsi="Times New Roman"/>
+          <w:b w:val="1"/>
+          <w:bCs w:val="1"/>
         </w:rPr>
         <w:t>Deliverables</w:t>
       </w:r>
@@ -314,294 +520,213 @@
     <w:p>
       <w:pPr>
         <w:spacing w:line="480" w:lineRule="auto"/>
-        <w:rPr>
-          <w:rFonts w:ascii="Times New Roman" w:hAnsi="Times New Roman"/>
-        </w:rPr>
-      </w:pPr>
-      <w:r>
-        <w:rPr>
-          <w:rFonts w:ascii="Times New Roman" w:hAnsi="Times New Roman"/>
-        </w:rPr>
-        <w:tab/>
-        <w:t>APA dictates that you should avoid having only one subsection heading and subsection within a section.</w:t>
-      </w:r>
-      <w:r>
-        <w:rPr>
-          <w:rFonts w:ascii="Times New Roman" w:hAnsi="Times New Roman"/>
-        </w:rPr>
-        <w:t xml:space="preserve"> </w:t>
-      </w:r>
-      <w:r>
-        <w:rPr>
-          <w:rFonts w:ascii="Times New Roman" w:hAnsi="Times New Roman"/>
-        </w:rPr>
-        <w:t>In other words, use at least two subheadings under a main heading, or do not use any at all.</w:t>
-      </w:r>
-    </w:p>
-    <w:p>
-      <w:pPr>
-        <w:spacing w:line="480" w:lineRule="auto"/>
-        <w:ind w:firstLine="720"/>
-        <w:rPr>
-          <w:rFonts w:ascii="Times New Roman" w:hAnsi="Times New Roman"/>
-        </w:rPr>
-      </w:pPr>
-      <w:r>
-        <w:rPr>
-          <w:rFonts w:ascii="Times New Roman" w:hAnsi="Times New Roman"/>
-        </w:rPr>
-        <w:t>When you are ready to write, and after having read these instructions completely, you can delete these directions and start typing.</w:t>
-      </w:r>
-      <w:r>
-        <w:rPr>
-          <w:rFonts w:ascii="Times New Roman" w:hAnsi="Times New Roman"/>
-        </w:rPr>
-        <w:t xml:space="preserve"> </w:t>
-      </w:r>
-      <w:r>
-        <w:rPr>
-          <w:rFonts w:ascii="Times New Roman" w:hAnsi="Times New Roman"/>
-        </w:rPr>
-        <w:t>The formatting should stay the same.</w:t>
-      </w:r>
-      <w:r>
-        <w:rPr>
-          <w:rFonts w:ascii="Times New Roman" w:hAnsi="Times New Roman"/>
-        </w:rPr>
-        <w:t xml:space="preserve"> </w:t>
-      </w:r>
-      <w:r>
-        <w:rPr>
-          <w:rFonts w:ascii="Times New Roman" w:hAnsi="Times New Roman"/>
-        </w:rPr>
-        <w:t>However, one item that you will have to change is the page header, which is placed at the top of each page along with the page number.</w:t>
-      </w:r>
-      <w:r>
-        <w:rPr>
-          <w:rFonts w:ascii="Times New Roman" w:hAnsi="Times New Roman"/>
-        </w:rPr>
-        <w:t xml:space="preserve"> </w:t>
-      </w:r>
-      <w:r>
-        <w:rPr>
-          <w:rFonts w:ascii="Times New Roman" w:hAnsi="Times New Roman"/>
-        </w:rPr>
-        <w:t>The words included in the page header should be reflective of the title of your paper, so that if the pages are intermixed with other papers they will be identifiable.</w:t>
-      </w:r>
-      <w:r>
-        <w:rPr>
-          <w:rFonts w:ascii="Times New Roman" w:hAnsi="Times New Roman"/>
-        </w:rPr>
-        <w:t xml:space="preserve"> </w:t>
-      </w:r>
-      <w:r>
-        <w:rPr>
-          <w:rFonts w:ascii="Times New Roman" w:hAnsi="Times New Roman"/>
-        </w:rPr>
-        <w:t>When using Word 2003, double click on the words in the page header.</w:t>
-      </w:r>
-      <w:r>
-        <w:rPr>
-          <w:rFonts w:ascii="Times New Roman" w:hAnsi="Times New Roman"/>
-        </w:rPr>
-        <w:t xml:space="preserve"> </w:t>
-      </w:r>
-      <w:r>
-        <w:rPr>
-          <w:rFonts w:ascii="Times New Roman" w:hAnsi="Times New Roman"/>
-        </w:rPr>
-        <w:t>This should enable you to edit the words.</w:t>
-      </w:r>
-      <w:r>
-        <w:rPr>
-          <w:rFonts w:ascii="Times New Roman" w:hAnsi="Times New Roman"/>
-        </w:rPr>
-        <w:t xml:space="preserve"> </w:t>
-      </w:r>
-      <w:r>
-        <w:rPr>
-          <w:rFonts w:ascii="Times New Roman" w:hAnsi="Times New Roman"/>
-        </w:rPr>
-        <w:t>You should not have to edit the page numbers.</w:t>
-      </w:r>
-      <w:r>
-        <w:rPr>
-          <w:rFonts w:ascii="Times New Roman" w:hAnsi="Times New Roman"/>
-        </w:rPr>
-        <w:t xml:space="preserve"> </w:t>
-      </w:r>
-    </w:p>
-    <w:p>
-      <w:pPr>
-        <w:pStyle w:val="BodyText2"/>
-        <w:rPr>
-          <w:rFonts w:ascii="Times New Roman" w:hAnsi="Times New Roman"/>
-        </w:rPr>
-      </w:pPr>
-      <w:r>
-        <w:rPr>
-          <w:rFonts w:ascii="Times New Roman" w:hAnsi="Times New Roman"/>
-        </w:rPr>
-        <w:t>In addition to spacing, APA style includes a special way of citing resource articles.</w:t>
-      </w:r>
-      <w:r>
-        <w:rPr>
-          <w:rFonts w:ascii="Times New Roman" w:hAnsi="Times New Roman"/>
-        </w:rPr>
-        <w:t xml:space="preserve"> </w:t>
-      </w:r>
-      <w:r>
-        <w:rPr>
-          <w:rFonts w:ascii="Times New Roman" w:hAnsi="Times New Roman"/>
-        </w:rPr>
-        <w:t>See the APA manual for specifics regarding in-text citations.</w:t>
-      </w:r>
-      <w:r>
-        <w:rPr>
-          <w:rFonts w:ascii="Times New Roman" w:hAnsi="Times New Roman"/>
-        </w:rPr>
-        <w:t xml:space="preserve"> </w:t>
-      </w:r>
-      <w:r>
-        <w:rPr>
-          <w:rFonts w:ascii="Times New Roman" w:hAnsi="Times New Roman"/>
-        </w:rPr>
-        <w:t xml:space="preserve">The APA manual also discusses the desired tone of writing, grammar, punctuation, formatting for numbers, and a variety of other </w:t>
-      </w:r>
-      <w:r>
-        <w:rPr>
-          <w:rFonts w:ascii="Times New Roman" w:hAnsi="Times New Roman"/>
-        </w:rPr>
-        <w:lastRenderedPageBreak/>
-        <w:t>important topics.</w:t>
-      </w:r>
-      <w:r>
-        <w:rPr>
-          <w:rFonts w:ascii="Times New Roman" w:hAnsi="Times New Roman"/>
-        </w:rPr>
-        <w:t xml:space="preserve"> </w:t>
-      </w:r>
-      <w:r>
-        <w:rPr>
-          <w:rFonts w:ascii="Times New Roman" w:hAnsi="Times New Roman"/>
-        </w:rPr>
-        <w:t>Although the APA style rules are used in this template, the purpose of the template is only to demonstrate spacing and the general parts of the paper.</w:t>
-      </w:r>
-      <w:r>
-        <w:rPr>
-          <w:rFonts w:ascii="Times New Roman" w:hAnsi="Times New Roman"/>
-        </w:rPr>
-        <w:t xml:space="preserve"> </w:t>
-      </w:r>
-      <w:r>
-        <w:rPr>
-          <w:rFonts w:ascii="Times New Roman" w:hAnsi="Times New Roman"/>
-        </w:rPr>
-        <w:t>The student will need to refer to the APA manual for other format directions. GCU has prepared an APA Style Guide available in the Student Writing Center for additional help in correctly formatting according to APA style.</w:t>
-      </w:r>
-      <w:r>
-        <w:rPr>
-          <w:rFonts w:ascii="Times New Roman" w:hAnsi="Times New Roman"/>
-        </w:rPr>
-        <w:t xml:space="preserve"> </w:t>
-      </w:r>
-    </w:p>
-    <w:p>
-      <w:pPr>
-        <w:pStyle w:val="BodyText2"/>
-        <w:rPr>
-          <w:rFonts w:ascii="Times New Roman" w:hAnsi="Times New Roman"/>
-        </w:rPr>
-      </w:pPr>
-      <w:r>
-        <w:rPr>
-          <w:rFonts w:ascii="Times New Roman" w:hAnsi="Times New Roman"/>
-        </w:rPr>
-        <w:t>The reference list should appear at the end of a paper</w:t>
-      </w:r>
-      <w:r>
-        <w:rPr>
-          <w:rFonts w:ascii="Times New Roman" w:hAnsi="Times New Roman"/>
-        </w:rPr>
-        <w:t xml:space="preserve"> (see the next page)</w:t>
-      </w:r>
-      <w:r>
-        <w:rPr>
-          <w:rFonts w:ascii="Times New Roman" w:hAnsi="Times New Roman"/>
-        </w:rPr>
-        <w:t>.</w:t>
-      </w:r>
-      <w:r>
-        <w:rPr>
-          <w:rFonts w:ascii="Times New Roman" w:hAnsi="Times New Roman"/>
-        </w:rPr>
-        <w:t xml:space="preserve"> </w:t>
-      </w:r>
-      <w:r>
-        <w:rPr>
-          <w:rFonts w:ascii="Times New Roman" w:hAnsi="Times New Roman"/>
-        </w:rPr>
-        <w:t>It provides the information necessary for a reader to locate and retrieve any source you cite in the body of the paper.</w:t>
-      </w:r>
-      <w:r>
-        <w:rPr>
-          <w:rFonts w:ascii="Times New Roman" w:hAnsi="Times New Roman"/>
-        </w:rPr>
-        <w:t xml:space="preserve"> </w:t>
-      </w:r>
-      <w:r>
-        <w:rPr>
-          <w:rFonts w:ascii="Times New Roman" w:hAnsi="Times New Roman"/>
-        </w:rPr>
-        <w:t>Each source you cite in the paper must appear in your reference list; likewise, each entry in the reference list must be cited in your text.</w:t>
-      </w:r>
-      <w:r>
-        <w:rPr>
-          <w:rFonts w:ascii="Times New Roman" w:hAnsi="Times New Roman"/>
-        </w:rPr>
-        <w:t xml:space="preserve"> </w:t>
-      </w:r>
-      <w:r>
-        <w:rPr>
-          <w:rFonts w:ascii="Times New Roman" w:hAnsi="Times New Roman"/>
-        </w:rPr>
-        <w:t xml:space="preserve">A sample reference page is included below; </w:t>
-      </w:r>
-      <w:r>
-        <w:rPr>
-          <w:rFonts w:ascii="Times New Roman" w:hAnsi="Times New Roman"/>
-        </w:rPr>
-        <w:t>this page includes examples of how to format different reference types (e.g., books, journal articles, information from a website)</w:t>
-      </w:r>
-      <w:r>
-        <w:rPr>
-          <w:rFonts w:ascii="Times New Roman" w:hAnsi="Times New Roman"/>
-        </w:rPr>
-        <w:t>.</w:t>
-      </w:r>
-      <w:r>
-        <w:rPr>
-          <w:rFonts w:ascii="Times New Roman" w:hAnsi="Times New Roman"/>
-        </w:rPr>
-        <w:t xml:space="preserve"> </w:t>
-      </w:r>
-      <w:r>
-        <w:rPr>
-          <w:rFonts w:ascii="Times New Roman" w:hAnsi="Times New Roman"/>
-        </w:rPr>
-        <w:t xml:space="preserve">The examples on the following page include </w:t>
-      </w:r>
-      <w:r>
-        <w:rPr>
-          <w:rFonts w:ascii="Times New Roman" w:hAnsi="Times New Roman"/>
-        </w:rPr>
-        <w:t>e</w:t>
-      </w:r>
-      <w:r>
-        <w:rPr>
-          <w:rFonts w:ascii="Times New Roman" w:hAnsi="Times New Roman"/>
-        </w:rPr>
-        <w:t>xamples taken directly from the APA manual.</w:t>
+        <w:ind w:firstLine="0"/>
+        <w:rPr>
+          <w:rFonts w:ascii="Times New Roman" w:hAnsi="Times New Roman"/>
+        </w:rPr>
+      </w:pPr>
+      <w:r>
+        <w:rPr>
+          <w:rFonts w:ascii="Times New Roman" w:hAnsi="Times New Roman"/>
+          <w:b w:val="1"/>
+          <w:bCs w:val="1"/>
+        </w:rPr>
+        <w:t>Class UML</w:t>
+      </w:r>
+    </w:p>
+    <w:p>
+      <w:pPr>
+        <w:spacing w:line="480" w:lineRule="auto"/>
+        <w:ind w:firstLine="0"/>
+      </w:pPr>
+      <w:r>
+        <w:drawing>
+          <wp:inline wp14:editId="6F5FCECB" wp14:anchorId="3DB16411">
+            <wp:extent cx="4572000" cy="1352550"/>
+            <wp:effectExtent l="0" t="0" r="0" b="0"/>
+            <wp:docPr id="1066520490" name="" title=""/>
+            <wp:cNvGraphicFramePr>
+              <a:graphicFrameLocks noChangeAspect="1"/>
+            </wp:cNvGraphicFramePr>
+            <a:graphic>
+              <a:graphicData uri="http://schemas.openxmlformats.org/drawingml/2006/picture">
+                <pic:pic>
+                  <pic:nvPicPr>
+                    <pic:cNvPr id="0" name=""/>
+                    <pic:cNvPicPr/>
+                  </pic:nvPicPr>
+                  <pic:blipFill>
+                    <a:blip r:embed="Rb8c2611d2ad54404">
+                      <a:extLst xmlns:a="http://schemas.openxmlformats.org/drawingml/2006/main">
+                        <a:ext xmlns:a="http://schemas.openxmlformats.org/drawingml/2006/main" uri="{28A0092B-C50C-407E-A947-70E740481C1C}">
+                          <a14:useLocalDpi xmlns:a14="http://schemas.microsoft.com/office/drawing/2010/main" val="0"/>
+                        </a:ext>
+                      </a:extLst>
+                    </a:blip>
+                    <a:stretch>
+                      <a:fillRect/>
+                    </a:stretch>
+                  </pic:blipFill>
+                  <pic:spPr>
+                    <a:xfrm rot="0" flipH="0" flipV="0">
+                      <a:off x="0" y="0"/>
+                      <a:ext cx="4572000" cy="1352550"/>
+                    </a:xfrm>
+                    <a:prstGeom prst="rect">
+                      <a:avLst/>
+                    </a:prstGeom>
+                  </pic:spPr>
+                </pic:pic>
+              </a:graphicData>
+            </a:graphic>
+          </wp:inline>
+        </w:drawing>
+      </w:r>
+    </w:p>
+    <w:p>
+      <w:pPr>
+        <w:pStyle w:val="Normal"/>
+        <w:spacing w:line="480" w:lineRule="auto"/>
+        <w:ind w:firstLine="0"/>
+        <w:rPr>
+          <w:rFonts w:ascii="Arial" w:hAnsi="Arial" w:eastAsia="Times New Roman" w:cs="Times New Roman"/>
+          <w:sz w:val="24"/>
+          <w:szCs w:val="24"/>
+        </w:rPr>
+      </w:pPr>
+      <w:r>
+        <w:rPr>
+          <w:rFonts w:ascii="Times New Roman" w:hAnsi="Times New Roman" w:eastAsia="Times New Roman" w:cs="Times New Roman"/>
+          <w:b w:val="1"/>
+          <w:bCs w:val="1"/>
+          <w:sz w:val="24"/>
+          <w:szCs w:val="24"/>
+        </w:rPr>
+        <w:t>Process/Sequence UML</w:t>
+      </w:r>
+    </w:p>
+    <w:p>
+      <w:pPr>
+        <w:pStyle w:val="Normal"/>
+        <w:spacing w:line="480" w:lineRule="auto"/>
+        <w:ind w:firstLine="0"/>
+      </w:pPr>
+      <w:r>
+        <w:drawing>
+          <wp:inline wp14:editId="5814F093" wp14:anchorId="39464D3E">
+            <wp:extent cx="2219325" cy="4572000"/>
+            <wp:effectExtent l="0" t="0" r="0" b="0"/>
+            <wp:docPr id="460547463" name="" title=""/>
+            <wp:cNvGraphicFramePr>
+              <a:graphicFrameLocks noChangeAspect="1"/>
+            </wp:cNvGraphicFramePr>
+            <a:graphic>
+              <a:graphicData uri="http://schemas.openxmlformats.org/drawingml/2006/picture">
+                <pic:pic>
+                  <pic:nvPicPr>
+                    <pic:cNvPr id="0" name=""/>
+                    <pic:cNvPicPr/>
+                  </pic:nvPicPr>
+                  <pic:blipFill>
+                    <a:blip r:embed="Re772338b470b4bd8">
+                      <a:extLst xmlns:a="http://schemas.openxmlformats.org/drawingml/2006/main">
+                        <a:ext xmlns:a="http://schemas.openxmlformats.org/drawingml/2006/main" uri="{28A0092B-C50C-407E-A947-70E740481C1C}">
+                          <a14:useLocalDpi xmlns:a14="http://schemas.microsoft.com/office/drawing/2010/main" val="0"/>
+                        </a:ext>
+                      </a:extLst>
+                    </a:blip>
+                    <a:stretch>
+                      <a:fillRect/>
+                    </a:stretch>
+                  </pic:blipFill>
+                  <pic:spPr>
+                    <a:xfrm rot="0" flipH="0" flipV="0">
+                      <a:off x="0" y="0"/>
+                      <a:ext cx="2219325" cy="4572000"/>
+                    </a:xfrm>
+                    <a:prstGeom prst="rect">
+                      <a:avLst/>
+                    </a:prstGeom>
+                  </pic:spPr>
+                </pic:pic>
+              </a:graphicData>
+            </a:graphic>
+          </wp:inline>
+        </w:drawing>
+      </w:r>
+    </w:p>
+    <w:p>
+      <w:pPr>
+        <w:spacing w:line="480" w:lineRule="auto"/>
+        <w:ind w:firstLine="0"/>
+        <w:rPr>
+          <w:rFonts w:ascii="Times New Roman" w:hAnsi="Times New Roman"/>
+        </w:rPr>
+      </w:pPr>
+      <w:r>
+        <w:rPr>
+          <w:rFonts w:ascii="Times New Roman" w:hAnsi="Times New Roman"/>
+          <w:b w:val="1"/>
+          <w:bCs w:val="1"/>
+        </w:rPr>
+        <w:t>Use Case UML</w:t>
+      </w:r>
+    </w:p>
+    <w:p>
+      <w:pPr>
+        <w:pStyle w:val="Normal"/>
+        <w:spacing w:line="480" w:lineRule="auto"/>
+        <w:ind w:firstLine="0"/>
+        <w:rPr>
+          <w:rFonts w:ascii="Arial" w:hAnsi="Arial" w:eastAsia="Times New Roman" w:cs="Times New Roman"/>
+          <w:b w:val="1"/>
+          <w:bCs w:val="1"/>
+          <w:sz w:val="24"/>
+          <w:szCs w:val="24"/>
+        </w:rPr>
+      </w:pPr>
+      <w:r>
+        <w:drawing>
+          <wp:inline wp14:editId="69C8C361" wp14:anchorId="77E75C46">
+            <wp:extent cx="4572000" cy="3086100"/>
+            <wp:effectExtent l="0" t="0" r="0" b="0"/>
+            <wp:docPr id="646351355" name="" title=""/>
+            <wp:cNvGraphicFramePr>
+              <a:graphicFrameLocks noChangeAspect="1"/>
+            </wp:cNvGraphicFramePr>
+            <a:graphic>
+              <a:graphicData uri="http://schemas.openxmlformats.org/drawingml/2006/picture">
+                <pic:pic>
+                  <pic:nvPicPr>
+                    <pic:cNvPr id="0" name=""/>
+                    <pic:cNvPicPr/>
+                  </pic:nvPicPr>
+                  <pic:blipFill>
+                    <a:blip r:embed="R995bf17702c645e1">
+                      <a:extLst xmlns:a="http://schemas.openxmlformats.org/drawingml/2006/main">
+                        <a:ext xmlns:a="http://schemas.openxmlformats.org/drawingml/2006/main" uri="{28A0092B-C50C-407E-A947-70E740481C1C}">
+                          <a14:useLocalDpi xmlns:a14="http://schemas.microsoft.com/office/drawing/2010/main" val="0"/>
+                        </a:ext>
+                      </a:extLst>
+                    </a:blip>
+                    <a:stretch>
+                      <a:fillRect/>
+                    </a:stretch>
+                  </pic:blipFill>
+                  <pic:spPr>
+                    <a:xfrm rot="0" flipH="0" flipV="0">
+                      <a:off x="0" y="0"/>
+                      <a:ext cx="4572000" cy="3086100"/>
+                    </a:xfrm>
+                    <a:prstGeom prst="rect">
+                      <a:avLst/>
+                    </a:prstGeom>
+                  </pic:spPr>
+                </pic:pic>
+              </a:graphicData>
+            </a:graphic>
+          </wp:inline>
+        </w:drawing>
       </w:r>
     </w:p>
     <w:p>
@@ -623,151 +748,7 @@
         <w:rPr>
           <w:rFonts w:ascii="Times New Roman" w:hAnsi="Times New Roman"/>
         </w:rPr>
-        <w:lastRenderedPageBreak/>
         <w:t>References</w:t>
-      </w:r>
-    </w:p>
-    <w:p>
-      <w:pPr>
-        <w:pStyle w:val="BodyText2"/>
-        <w:ind w:left="720" w:hanging="720"/>
-        <w:rPr>
-          <w:rFonts w:ascii="Times New Roman" w:hAnsi="Times New Roman"/>
-        </w:rPr>
-      </w:pPr>
-      <w:r>
-        <w:rPr>
-          <w:rFonts w:ascii="Times New Roman" w:hAnsi="Times New Roman"/>
-        </w:rPr>
-        <w:t>American Psychological Association. (20</w:t>
-      </w:r>
-      <w:r>
-        <w:rPr>
-          <w:rFonts w:ascii="Times New Roman" w:hAnsi="Times New Roman"/>
-        </w:rPr>
-        <w:t>10</w:t>
-      </w:r>
-      <w:r>
-        <w:rPr>
-          <w:rFonts w:ascii="Times New Roman" w:hAnsi="Times New Roman"/>
-        </w:rPr>
-        <w:t xml:space="preserve">). </w:t>
-      </w:r>
-      <w:r>
-        <w:rPr>
-          <w:rFonts w:ascii="Times New Roman" w:hAnsi="Times New Roman"/>
-          <w:i/>
-        </w:rPr>
-        <w:t>Publication manual of the American Psychological Association</w:t>
-      </w:r>
-      <w:r>
-        <w:rPr>
-          <w:rFonts w:ascii="Times New Roman" w:hAnsi="Times New Roman"/>
-        </w:rPr>
-        <w:t xml:space="preserve"> (6th ed.). Washington, DC: Author.</w:t>
-      </w:r>
-    </w:p>
-    <w:p>
-      <w:pPr>
-        <w:pStyle w:val="GrandCanyonReference"/>
-        <w:spacing w:after="0" w:line="480" w:lineRule="auto"/>
-        <w:ind w:left="720" w:hanging="720"/>
-      </w:pPr>
-      <w:proofErr w:type="spellStart"/>
-      <w:r>
-        <w:t>Daresh</w:t>
-      </w:r>
-      <w:proofErr w:type="spellEnd"/>
-      <w:r>
-        <w:t xml:space="preserve">, J. C. (2004). </w:t>
-      </w:r>
-      <w:r>
-        <w:rPr>
-          <w:i/>
-        </w:rPr>
-        <w:t>Beginning the assistant principalship: A practical guide for</w:t>
-      </w:r>
-      <w:r>
-        <w:rPr>
-          <w:i/>
-        </w:rPr>
-        <w:t xml:space="preserve"> </w:t>
-      </w:r>
-      <w:r>
-        <w:rPr>
-          <w:i/>
-        </w:rPr>
-        <w:t>new school administrators</w:t>
-      </w:r>
-      <w:r>
-        <w:t>.</w:t>
-      </w:r>
-      <w:r>
-        <w:t xml:space="preserve"> Thousand Oaks, CA: Corwin.</w:t>
-      </w:r>
-    </w:p>
-    <w:p>
-      <w:pPr>
-        <w:pStyle w:val="GrandCanyonReference"/>
-        <w:spacing w:after="0" w:line="480" w:lineRule="auto"/>
-        <w:ind w:left="720" w:hanging="720"/>
-      </w:pPr>
-      <w:r>
-        <w:t>Herbst-</w:t>
-      </w:r>
-      <w:proofErr w:type="spellStart"/>
-      <w:r>
-        <w:t>Damm</w:t>
-      </w:r>
-      <w:proofErr w:type="spellEnd"/>
-      <w:r>
-        <w:t xml:space="preserve">, K. L., &amp; Kulik, J. A. (2005). Volunteer support, marital status, and the survival times of terminally ill patients. </w:t>
-      </w:r>
-      <w:r>
-        <w:rPr>
-          <w:i/>
-        </w:rPr>
-        <w:t>Health Psychology</w:t>
-      </w:r>
-      <w:r>
-        <w:t xml:space="preserve">, </w:t>
-      </w:r>
-      <w:r>
-        <w:rPr>
-          <w:i/>
-        </w:rPr>
-        <w:t>24</w:t>
-      </w:r>
-      <w:r>
-        <w:t>, 225-229. doi:10.1037/0278-6133.24.2.225</w:t>
-      </w:r>
-    </w:p>
-    <w:p>
-      <w:pPr>
-        <w:pStyle w:val="GrandCanyonReference"/>
-        <w:spacing w:after="0" w:line="480" w:lineRule="auto"/>
-        <w:ind w:left="720" w:hanging="720"/>
-      </w:pPr>
-      <w:r>
-        <w:t xml:space="preserve">U.S. Department of Health and Human Services, National Institutes of Health, National Heart, Lung, and Blood Institute. (2003). </w:t>
-      </w:r>
-      <w:r>
-        <w:rPr>
-          <w:i/>
-        </w:rPr>
-        <w:t>Managing asthma: A guide for schools</w:t>
-      </w:r>
-      <w:r>
-        <w:t xml:space="preserve"> (NIH Publication No. 02-2650). Retrieved from </w:t>
-      </w:r>
-      <w:r>
-        <w:t>http://www.nhlbi.nih.gov/</w:t>
-      </w:r>
-      <w:r>
-        <w:br/>
-      </w:r>
-      <w:r>
-        <w:t>health/prof/asthma/asth_sch.pdf</w:t>
       </w:r>
     </w:p>
     <w:p>
@@ -787,11 +768,12 @@
     </w:p>
     <w:sectPr>
       <w:headerReference w:type="default" r:id="rId15"/>
-      <w:pgSz w:w="12240" w:h="15840" w:code="1"/>
+      <w:pgSz w:w="12240" w:h="15840" w:orient="portrait" w:code="1"/>
       <w:pgMar w:top="1440" w:right="1440" w:bottom="1440" w:left="1440" w:header="720" w:footer="720" w:gutter="0"/>
       <w:pgNumType w:start="2"/>
       <w:cols w:space="720"/>
       <w:docGrid w:linePitch="326"/>
+      <w:footerReference w:type="default" r:id="R2b3a994e73a14b6c"/>
     </w:sectPr>
   </w:body>
 </w:document>
@@ -814,6 +796,142 @@
     </w:p>
   </w:endnote>
 </w:endnotes>
+</file>
+
+<file path=word/footer.xml><?xml version="1.0" encoding="utf-8"?>
+<w:ftr xmlns:w14="http://schemas.microsoft.com/office/word/2010/wordml" xmlns:w="http://schemas.openxmlformats.org/wordprocessingml/2006/main">
+  <w:tbl>
+    <w:tblPr>
+      <w:tblStyle w:val="TableNormal"/>
+      <w:bidiVisual w:val="0"/>
+      <w:tblW w:w="0" w:type="auto"/>
+      <w:tblLayout w:type="fixed"/>
+      <w:tblLook w:val="06A0" w:firstRow="1" w:lastRow="0" w:firstColumn="1" w:lastColumn="0" w:noHBand="1" w:noVBand="1"/>
+    </w:tblPr>
+    <w:tblGrid>
+      <w:gridCol w:w="3120"/>
+      <w:gridCol w:w="3120"/>
+      <w:gridCol w:w="3120"/>
+    </w:tblGrid>
+    <w:tr>
+      <w:tc>
+        <w:tcPr>
+          <w:tcW w:w="3120" w:type="dxa"/>
+          <w:tcMar/>
+        </w:tcPr>
+        <w:p>
+          <w:pPr>
+            <w:pStyle w:val="Header"/>
+            <w:bidi w:val="0"/>
+            <w:ind w:left="-115"/>
+            <w:jc w:val="left"/>
+          </w:pPr>
+        </w:p>
+      </w:tc>
+      <w:tc>
+        <w:tcPr>
+          <w:tcW w:w="3120" w:type="dxa"/>
+          <w:tcMar/>
+        </w:tcPr>
+        <w:p>
+          <w:pPr>
+            <w:pStyle w:val="Header"/>
+            <w:bidi w:val="0"/>
+            <w:jc w:val="center"/>
+          </w:pPr>
+        </w:p>
+      </w:tc>
+      <w:tc>
+        <w:tcPr>
+          <w:tcW w:w="3120" w:type="dxa"/>
+          <w:tcMar/>
+        </w:tcPr>
+        <w:p>
+          <w:pPr>
+            <w:pStyle w:val="Header"/>
+            <w:bidi w:val="0"/>
+            <w:ind w:right="-115"/>
+            <w:jc w:val="right"/>
+          </w:pPr>
+        </w:p>
+      </w:tc>
+    </w:tr>
+  </w:tbl>
+  <w:p>
+    <w:pPr>
+      <w:pStyle w:val="Footer"/>
+      <w:bidi w:val="0"/>
+    </w:pPr>
+  </w:p>
+</w:ftr>
+</file>
+
+<file path=word/footer2.xml><?xml version="1.0" encoding="utf-8"?>
+<w:ftr xmlns:w14="http://schemas.microsoft.com/office/word/2010/wordml" xmlns:w="http://schemas.openxmlformats.org/wordprocessingml/2006/main">
+  <w:tbl>
+    <w:tblPr>
+      <w:tblStyle w:val="TableNormal"/>
+      <w:bidiVisual w:val="0"/>
+      <w:tblW w:w="0" w:type="auto"/>
+      <w:tblLayout w:type="fixed"/>
+      <w:tblLook w:val="06A0" w:firstRow="1" w:lastRow="0" w:firstColumn="1" w:lastColumn="0" w:noHBand="1" w:noVBand="1"/>
+    </w:tblPr>
+    <w:tblGrid>
+      <w:gridCol w:w="3120"/>
+      <w:gridCol w:w="3120"/>
+      <w:gridCol w:w="3120"/>
+    </w:tblGrid>
+    <w:tr>
+      <w:tc>
+        <w:tcPr>
+          <w:tcW w:w="3120" w:type="dxa"/>
+          <w:tcMar/>
+        </w:tcPr>
+        <w:p>
+          <w:pPr>
+            <w:pStyle w:val="Header"/>
+            <w:bidi w:val="0"/>
+            <w:ind w:left="-115"/>
+            <w:jc w:val="left"/>
+          </w:pPr>
+        </w:p>
+      </w:tc>
+      <w:tc>
+        <w:tcPr>
+          <w:tcW w:w="3120" w:type="dxa"/>
+          <w:tcMar/>
+        </w:tcPr>
+        <w:p>
+          <w:pPr>
+            <w:pStyle w:val="Header"/>
+            <w:bidi w:val="0"/>
+            <w:jc w:val="center"/>
+          </w:pPr>
+        </w:p>
+      </w:tc>
+      <w:tc>
+        <w:tcPr>
+          <w:tcW w:w="3120" w:type="dxa"/>
+          <w:tcMar/>
+        </w:tcPr>
+        <w:p>
+          <w:pPr>
+            <w:pStyle w:val="Header"/>
+            <w:bidi w:val="0"/>
+            <w:ind w:right="-115"/>
+            <w:jc w:val="right"/>
+          </w:pPr>
+        </w:p>
+      </w:tc>
+    </w:tr>
+  </w:tbl>
+  <w:p>
+    <w:pPr>
+      <w:pStyle w:val="Footer"/>
+      <w:bidi w:val="0"/>
+    </w:pPr>
+  </w:p>
+</w:ftr>
 </file>
 
 <file path=word/footnotes.xml><?xml version="1.0" encoding="utf-8"?>
@@ -840,7 +958,7 @@
   <w:p>
     <w:pPr>
       <w:pStyle w:val="Header"/>
-      <w:framePr w:wrap="around" w:vAnchor="text" w:hAnchor="margin" w:xAlign="right" w:y="1"/>
+      <w:framePr w:wrap="around" w:hAnchor="margin" w:vAnchor="text" w:xAlign="right" w:y="1"/>
       <w:rPr>
         <w:rStyle w:val="PageNumber"/>
       </w:rPr>
@@ -878,7 +996,7 @@
   <w:p>
     <w:pPr>
       <w:pStyle w:val="Header"/>
-      <w:framePr w:wrap="around" w:vAnchor="text" w:hAnchor="margin" w:xAlign="right" w:y="1"/>
+      <w:framePr w:wrap="around" w:hAnchor="margin" w:vAnchor="text" w:xAlign="right" w:y="1"/>
       <w:rPr>
         <w:rStyle w:val="PageNumber"/>
         <w:rFonts w:ascii="Times New Roman" w:hAnsi="Times New Roman"/>
@@ -1027,7 +1145,7 @@
   <w:p>
     <w:pPr>
       <w:pStyle w:val="Header"/>
-      <w:framePr w:wrap="around" w:vAnchor="text" w:hAnchor="margin" w:xAlign="right" w:y="1"/>
+      <w:framePr w:wrap="around" w:hAnchor="margin" w:vAnchor="text" w:xAlign="right" w:y="1"/>
       <w:rPr>
         <w:rStyle w:val="PageNumber"/>
         <w:rFonts w:ascii="Times New Roman" w:hAnsi="Times New Roman"/>
@@ -1100,11 +1218,11 @@
 </file>
 
 <file path=word/styles.xml><?xml version="1.0" encoding="utf-8"?>
-<w:styles xmlns:mc="http://schemas.openxmlformats.org/markup-compatibility/2006" xmlns:r="http://schemas.openxmlformats.org/officeDocument/2006/relationships" xmlns:w="http://schemas.openxmlformats.org/wordprocessingml/2006/main" xmlns:w14="http://schemas.microsoft.com/office/word/2010/wordml" xmlns:w15="http://schemas.microsoft.com/office/word/2012/wordml" xmlns:w16cex="http://schemas.microsoft.com/office/word/2018/wordml/cex" xmlns:w16cid="http://schemas.microsoft.com/office/word/2016/wordml/cid" xmlns:w16="http://schemas.microsoft.com/office/word/2018/wordml" xmlns:w16se="http://schemas.microsoft.com/office/word/2015/wordml/symex" mc:Ignorable="w14 w15 w16se w16cid w16 w16cex">
+<w:styles xmlns:wp14="http://schemas.microsoft.com/office/word/2010/wordprocessingDrawing" xmlns:mc="http://schemas.openxmlformats.org/markup-compatibility/2006" xmlns:r="http://schemas.openxmlformats.org/officeDocument/2006/relationships" xmlns:w="http://schemas.openxmlformats.org/wordprocessingml/2006/main" xmlns:w14="http://schemas.microsoft.com/office/word/2010/wordml" xmlns:w15="http://schemas.microsoft.com/office/word/2012/wordml" xmlns:w16cex="http://schemas.microsoft.com/office/word/2018/wordml/cex" xmlns:w16cid="http://schemas.microsoft.com/office/word/2016/wordml/cid" xmlns:w16="http://schemas.microsoft.com/office/word/2018/wordml" xmlns:w16se="http://schemas.microsoft.com/office/word/2015/wordml/symex" mc:Ignorable="w14 w15 w16se w16cid w16 w16cex wp14">
   <w:docDefaults>
     <w:rPrDefault>
       <w:rPr>
-        <w:rFonts w:ascii="Times New Roman" w:eastAsia="Times New Roman" w:hAnsi="Times New Roman" w:cs="Times New Roman"/>
+        <w:rFonts w:ascii="Times New Roman" w:hAnsi="Times New Roman" w:eastAsia="Times New Roman" w:cs="Times New Roman"/>
         <w:lang w:val="en-US" w:eastAsia="en-US" w:bidi="ar-SA"/>
       </w:rPr>
     </w:rPrDefault>
@@ -1177,7 +1295,7 @@
     <w:lsdException w:name="Table Web 3" w:semiHidden="1" w:unhideWhenUsed="1"/>
     <w:lsdException w:name="Balloon Text" w:semiHidden="1" w:unhideWhenUsed="1"/>
     <w:lsdException w:name="Table Theme" w:semiHidden="1" w:unhideWhenUsed="1"/>
-    <w:lsdException w:name="Placeholder Text" w:semiHidden="1" w:uiPriority="99"/>
+    <w:lsdException w:name="Placeholder Text" w:uiPriority="99" w:semiHidden="1"/>
     <w:lsdException w:name="No Spacing" w:uiPriority="1" w:qFormat="1"/>
     <w:lsdException w:name="Light Shading" w:uiPriority="60"/>
     <w:lsdException w:name="Light List" w:uiPriority="61"/>
@@ -1199,7 +1317,7 @@
     <w:lsdException w:name="Medium Shading 1 Accent 1" w:uiPriority="63"/>
     <w:lsdException w:name="Medium Shading 2 Accent 1" w:uiPriority="64"/>
     <w:lsdException w:name="Medium List 1 Accent 1" w:uiPriority="65"/>
-    <w:lsdException w:name="Revision" w:semiHidden="1" w:uiPriority="99"/>
+    <w:lsdException w:name="Revision" w:uiPriority="99" w:semiHidden="1"/>
     <w:lsdException w:name="List Paragraph" w:uiPriority="34" w:qFormat="1"/>
     <w:lsdException w:name="Quote" w:uiPriority="29" w:qFormat="1"/>
     <w:lsdException w:name="Intense Quote" w:uiPriority="30" w:qFormat="1"/>
@@ -1286,8 +1404,8 @@
     <w:lsdException w:name="Subtle Reference" w:uiPriority="31" w:qFormat="1"/>
     <w:lsdException w:name="Intense Reference" w:uiPriority="32" w:qFormat="1"/>
     <w:lsdException w:name="Book Title" w:uiPriority="33" w:qFormat="1"/>
-    <w:lsdException w:name="Bibliography" w:semiHidden="1" w:uiPriority="37" w:unhideWhenUsed="1"/>
-    <w:lsdException w:name="TOC Heading" w:semiHidden="1" w:uiPriority="39" w:unhideWhenUsed="1" w:qFormat="1"/>
+    <w:lsdException w:name="Bibliography" w:uiPriority="37" w:semiHidden="1" w:unhideWhenUsed="1"/>
+    <w:lsdException w:name="TOC Heading" w:uiPriority="39" w:semiHidden="1" w:unhideWhenUsed="1" w:qFormat="1"/>
     <w:lsdException w:name="Plain Table 1" w:uiPriority="41"/>
     <w:lsdException w:name="Plain Table 2" w:uiPriority="42"/>
     <w:lsdException w:name="Plain Table 3" w:uiPriority="43"/>
@@ -1392,13 +1510,13 @@
     <w:lsdException w:name="List Table 5 Dark Accent 6" w:uiPriority="50"/>
     <w:lsdException w:name="List Table 6 Colorful Accent 6" w:uiPriority="51"/>
     <w:lsdException w:name="List Table 7 Colorful Accent 6" w:uiPriority="52"/>
-    <w:lsdException w:name="Mention" w:semiHidden="1" w:uiPriority="99" w:unhideWhenUsed="1"/>
-    <w:lsdException w:name="Smart Hyperlink" w:semiHidden="1" w:uiPriority="99" w:unhideWhenUsed="1"/>
-    <w:lsdException w:name="Hashtag" w:semiHidden="1" w:uiPriority="99" w:unhideWhenUsed="1"/>
-    <w:lsdException w:name="Unresolved Mention" w:semiHidden="1" w:uiPriority="99" w:unhideWhenUsed="1"/>
-    <w:lsdException w:name="Smart Link" w:semiHidden="1" w:uiPriority="99" w:unhideWhenUsed="1"/>
+    <w:lsdException w:name="Mention" w:uiPriority="99" w:semiHidden="1" w:unhideWhenUsed="1"/>
+    <w:lsdException w:name="Smart Hyperlink" w:uiPriority="99" w:semiHidden="1" w:unhideWhenUsed="1"/>
+    <w:lsdException w:name="Hashtag" w:uiPriority="99" w:semiHidden="1" w:unhideWhenUsed="1"/>
+    <w:lsdException w:name="Unresolved Mention" w:uiPriority="99" w:semiHidden="1" w:unhideWhenUsed="1"/>
+    <w:lsdException w:name="Smart Link" w:uiPriority="99" w:semiHidden="1" w:unhideWhenUsed="1"/>
   </w:latentStyles>
-  <w:style w:type="paragraph" w:default="1" w:styleId="Normal">
+  <w:style w:type="paragraph" w:styleId="Normal" w:default="1">
     <w:name w:val="Normal"/>
     <w:qFormat/>
     <w:rsid w:val="00C9345B"/>
@@ -1407,13 +1525,13 @@
       <w:sz w:val="24"/>
     </w:rPr>
   </w:style>
-  <w:style w:type="character" w:default="1" w:styleId="DefaultParagraphFont">
+  <w:style w:type="character" w:styleId="DefaultParagraphFont" w:default="1">
     <w:name w:val="Default Paragraph Font"/>
     <w:uiPriority w:val="1"/>
     <w:semiHidden/>
     <w:unhideWhenUsed/>
   </w:style>
-  <w:style w:type="table" w:default="1" w:styleId="TableNormal">
+  <w:style w:type="table" w:styleId="TableNormal" w:default="1">
     <w:name w:val="Normal Table"/>
     <w:uiPriority w:val="99"/>
     <w:semiHidden/>
@@ -1428,7 +1546,7 @@
       </w:tblCellMar>
     </w:tblPr>
   </w:style>
-  <w:style w:type="numbering" w:default="1" w:styleId="NoList">
+  <w:style w:type="numbering" w:styleId="NoList" w:default="1">
     <w:name w:val="No List"/>
     <w:uiPriority w:val="99"/>
     <w:semiHidden/>
@@ -1470,7 +1588,7 @@
       </w:tabs>
     </w:pPr>
   </w:style>
-  <w:style w:type="paragraph" w:customStyle="1" w:styleId="GrandCanyonReference">
+  <w:style w:type="paragraph" w:styleId="GrandCanyonReference" w:customStyle="1">
     <w:name w:val="Grand Canyon Reference"/>
     <w:basedOn w:val="Normal"/>
     <w:autoRedefine/>
@@ -1494,6 +1612,32 @@
       <w:color w:val="0000FF"/>
       <w:u w:val="single"/>
     </w:rPr>
+  </w:style>
+  <w:style xmlns:w="http://schemas.openxmlformats.org/wordprocessingml/2006/main" w:type="table" w:styleId="TableGrid">
+    <w:name xmlns:w="http://schemas.openxmlformats.org/wordprocessingml/2006/main" w:val="Table Grid"/>
+    <w:basedOn xmlns:w="http://schemas.openxmlformats.org/wordprocessingml/2006/main" w:val="TableNormal"/>
+    <w:uiPriority xmlns:w="http://schemas.openxmlformats.org/wordprocessingml/2006/main" w:val="59"/>
+    <w:rsid xmlns:w="http://schemas.openxmlformats.org/wordprocessingml/2006/main" w:val="00FB4123"/>
+    <w:pPr xmlns:w="http://schemas.openxmlformats.org/wordprocessingml/2006/main">
+      <w:spacing w:after="0" w:line="240" w:lineRule="auto"/>
+    </w:pPr>
+    <w:tblPr xmlns:w="http://schemas.openxmlformats.org/wordprocessingml/2006/main">
+      <w:tblInd w:w="0" w:type="dxa"/>
+      <w:tblBorders>
+        <w:top w:val="single" w:color="000000" w:themeColor="text1" w:sz="4" w:space="0"/>
+        <w:left w:val="single" w:color="000000" w:themeColor="text1" w:sz="4" w:space="0"/>
+        <w:bottom w:val="single" w:color="000000" w:themeColor="text1" w:sz="4" w:space="0"/>
+        <w:right w:val="single" w:color="000000" w:themeColor="text1" w:sz="4" w:space="0"/>
+        <w:insideH w:val="single" w:color="000000" w:themeColor="text1" w:sz="4" w:space="0"/>
+        <w:insideV w:val="single" w:color="000000" w:themeColor="text1" w:sz="4" w:space="0"/>
+      </w:tblBorders>
+      <w:tblCellMar>
+        <w:top w:w="0" w:type="dxa"/>
+        <w:left w:w="108" w:type="dxa"/>
+        <w:bottom w:w="0" w:type="dxa"/>
+        <w:right w:w="108" w:type="dxa"/>
+      </w:tblCellMar>
+    </w:tblPr>
   </w:style>
 </w:styles>
 </file>

</xml_diff>